<commit_message>
au fost create JPanel-urile de radiere si prelungire valabilitate autorizatie
</commit_message>
<xml_diff>
--- a/docx/adresaSubunitateGDV01.docx
+++ b/docx/adresaSubunitateGDV01.docx
@@ -128,6 +128,7 @@
               </w:rPr>
               <w:t xml:space="preserve"> </w:t>
             </w:r>
+            <w:proofErr w:type="gramStart"/>
             <w:r>
               <w:rPr>
                 <w:b/>
@@ -135,6 +136,7 @@
               </w:rPr>
               <w:t>A</w:t>
             </w:r>
+            <w:proofErr w:type="gramEnd"/>
           </w:p>
           <w:p>
             <w:pPr>
@@ -1250,6 +1252,7 @@
         <w:t xml:space="preserve"> </w:t>
       </w:r>
       <w:proofErr w:type="spellStart"/>
+      <w:proofErr w:type="gramStart"/>
       <w:r>
         <w:rPr>
           <w:bCs/>
@@ -1271,6 +1274,7 @@
         <w:t>locul</w:t>
       </w:r>
       <w:proofErr w:type="spellEnd"/>
+      <w:proofErr w:type="gramEnd"/>
       <w:r>
         <w:rPr>
           <w:bCs/>
@@ -1630,6 +1634,7 @@
         <w:t xml:space="preserve"> </w:t>
       </w:r>
       <w:proofErr w:type="spellStart"/>
+      <w:proofErr w:type="gramStart"/>
       <w:r>
         <w:rPr>
           <w:bCs/>
@@ -1643,6 +1648,7 @@
         </w:rPr>
         <w:t xml:space="preserve"> ;</w:t>
       </w:r>
+      <w:proofErr w:type="gramEnd"/>
     </w:p>
     <w:p>
       <w:pPr>
@@ -1757,6 +1763,7 @@
         <w:t xml:space="preserve"> </w:t>
       </w:r>
       <w:proofErr w:type="spellStart"/>
+      <w:proofErr w:type="gramStart"/>
       <w:r>
         <w:rPr>
           <w:bCs/>
@@ -1770,6 +1777,7 @@
         </w:rPr>
         <w:t xml:space="preserve"> ;</w:t>
       </w:r>
+      <w:proofErr w:type="gramEnd"/>
     </w:p>
     <w:p>
       <w:pPr>
@@ -1881,7 +1889,21 @@
         <w:rPr>
           <w:bCs/>
         </w:rPr>
-        <w:t xml:space="preserve"> a </w:t>
+        <w:t xml:space="preserve"> </w:t>
+      </w:r>
+      <w:proofErr w:type="gramStart"/>
+      <w:r>
+        <w:rPr>
+          <w:bCs/>
+        </w:rPr>
+        <w:t>a</w:t>
+      </w:r>
+      <w:proofErr w:type="gramEnd"/>
+      <w:r>
+        <w:rPr>
+          <w:bCs/>
+        </w:rPr>
+        <w:t xml:space="preserve"> </w:t>
       </w:r>
       <w:proofErr w:type="spellStart"/>
       <w:r>
@@ -2264,6 +2286,7 @@
         <w:t xml:space="preserve"> </w:t>
       </w:r>
       <w:proofErr w:type="spellStart"/>
+      <w:proofErr w:type="gramStart"/>
       <w:r>
         <w:rPr>
           <w:bCs/>
@@ -2285,6 +2308,7 @@
         <w:t>membrii</w:t>
       </w:r>
       <w:proofErr w:type="spellEnd"/>
+      <w:proofErr w:type="gramEnd"/>
       <w:r>
         <w:rPr>
           <w:bCs/>
@@ -2566,6 +2590,7 @@
         <w:t xml:space="preserve"> </w:t>
       </w:r>
       <w:proofErr w:type="spellStart"/>
+      <w:proofErr w:type="gramStart"/>
       <w:r>
         <w:rPr>
           <w:bCs/>
@@ -2587,6 +2612,7 @@
         <w:t>membrii</w:t>
       </w:r>
       <w:proofErr w:type="spellEnd"/>
+      <w:proofErr w:type="gramEnd"/>
       <w:r>
         <w:rPr>
           <w:bCs/>
@@ -2975,6 +3001,7 @@
         <w:t xml:space="preserve">        Conform </w:t>
       </w:r>
       <w:proofErr w:type="spellStart"/>
+      <w:proofErr w:type="gramStart"/>
       <w:r>
         <w:rPr>
           <w:bCs/>
@@ -2986,7 +3013,14 @@
         <w:rPr>
           <w:bCs/>
         </w:rPr>
-        <w:t xml:space="preserve">  art. 14, </w:t>
+        <w:t xml:space="preserve">  art.</w:t>
+      </w:r>
+      <w:proofErr w:type="gramEnd"/>
+      <w:r>
+        <w:rPr>
+          <w:bCs/>
+        </w:rPr>
+        <w:t xml:space="preserve"> 14, </w:t>
       </w:r>
       <w:proofErr w:type="spellStart"/>
       <w:r>
@@ -3381,6 +3415,7 @@
         <w:t xml:space="preserve"> sus </w:t>
       </w:r>
       <w:proofErr w:type="spellStart"/>
+      <w:proofErr w:type="gramStart"/>
       <w:r>
         <w:rPr>
           <w:bCs/>
@@ -3402,6 +3437,7 @@
         <w:t>prezintă</w:t>
       </w:r>
       <w:proofErr w:type="spellEnd"/>
+      <w:proofErr w:type="gramEnd"/>
       <w:r>
         <w:rPr>
           <w:bCs/>
@@ -4060,6 +4096,7 @@
               <w:t>Red./</w:t>
             </w:r>
             <w:proofErr w:type="spellStart"/>
+            <w:proofErr w:type="gramStart"/>
             <w:r>
               <w:rPr>
                 <w:rFonts w:ascii="Cambria"/>
@@ -4075,7 +4112,16 @@
                 <w:b/>
                 <w:sz w:val="12"/>
               </w:rPr>
-              <w:t>./S.A.E.S.P./DN./DN./2ex.</w:t>
+              <w:t>./</w:t>
+            </w:r>
+            <w:proofErr w:type="gramEnd"/>
+            <w:r>
+              <w:rPr>
+                <w:rFonts w:ascii="Cambria"/>
+                <w:b/>
+                <w:sz w:val="12"/>
+              </w:rPr>
+              <w:t>S.A.E.S.P./DN./DN./2ex.</w:t>
             </w:r>
           </w:p>
         </w:tc>
@@ -4639,7 +4685,7 @@
           <v:path o:extrusionok="f" gradientshapeok="t" o:connecttype="rect"/>
           <o:lock v:ext="edit" aspectratio="t"/>
         </v:shapetype>
-        <v:shape id="WordPictureWatermark115674814" o:spid="_x0000_s2051" type="#_x0000_t75" style="position:absolute;margin-left:0;margin-top:0;width:567.3pt;height:567.3pt;z-index:-251656192;mso-position-horizontal:center;mso-position-horizontal-relative:margin;mso-position-vertical:center;mso-position-vertical-relative:margin" o:allowincell="f">
+        <v:shape id="WordPictureWatermark115674814" o:spid="_x0000_s2051" type="#_x0000_t75" style="position:absolute;margin-left:40.4pt;margin-top:115.35pt;width:534.55pt;height:534.55pt;z-index:-251656192;mso-position-horizontal-relative:margin;mso-position-vertical-relative:margin" o:allowincell="f">
           <v:imagedata r:id="rId1" o:title="sigla IPJ Iasi" gain="19661f" blacklevel="22938f"/>
           <w10:wrap anchorx="margin" anchory="margin"/>
         </v:shape>

</xml_diff>